<commit_message>
New version of data model, including sanitation
</commit_message>
<xml_diff>
--- a/data model/Data Model and Tagging.docx
+++ b/data model/Data Model and Tagging.docx
@@ -43,36 +43,552 @@
     </w:p>
     <w:p>
       <w:pPr>
-        <w:contextualSpacing w:val="0"/>
-      </w:pPr>
-      <w:r>
-        <w:rPr>
-          <w:rFonts w:ascii="Calibri" w:cs="Calibri" w:eastAsia="Calibri" w:hAnsi="Calibri"/>
-          <w:sz w:val="28"/>
-          <w:szCs w:val="28"/>
+        <w:ind w:left="360" w:firstLine="0"/>
+        <w:contextualSpacing w:val="0"/>
+      </w:pPr>
+      <w:hyperlink w:anchor="h.8wvredh35s7">
+        <w:r>
+          <w:rPr>
+            <w:color w:val="1155cc"/>
+            <w:u w:val="single"/>
+            <w:rtl w:val="0"/>
+          </w:rPr>
+          <w:t xml:space="preserve">1.  Streets</w:t>
+        </w:r>
+      </w:hyperlink>
+      <w:r>
+        <w:rPr>
+          <w:rtl w:val="0"/>
+        </w:rPr>
+      </w:r>
+    </w:p>
+    <w:p>
+      <w:pPr>
+        <w:ind w:left="360" w:firstLine="0"/>
+        <w:contextualSpacing w:val="0"/>
+      </w:pPr>
+      <w:hyperlink w:anchor="h.qyddf4qzexrk">
+        <w:r>
+          <w:rPr>
+            <w:color w:val="1155cc"/>
+            <w:u w:val="single"/>
+            <w:rtl w:val="0"/>
+          </w:rPr>
+          <w:t xml:space="preserve">2.  Buildings</w:t>
+        </w:r>
+      </w:hyperlink>
+      <w:r>
+        <w:rPr>
+          <w:rtl w:val="0"/>
+        </w:rPr>
+      </w:r>
+    </w:p>
+    <w:p>
+      <w:pPr>
+        <w:ind w:left="360" w:firstLine="0"/>
+        <w:contextualSpacing w:val="0"/>
+      </w:pPr>
+      <w:hyperlink w:anchor="h.9jglr8ckm6d5">
+        <w:r>
+          <w:rPr>
+            <w:color w:val="1155cc"/>
+            <w:u w:val="single"/>
+            <w:rtl w:val="0"/>
+          </w:rPr>
+          <w:t xml:space="preserve">3.  Drainage</w:t>
+        </w:r>
+      </w:hyperlink>
+      <w:r>
+        <w:rPr>
+          <w:rtl w:val="0"/>
+        </w:rPr>
+      </w:r>
+    </w:p>
+    <w:p>
+      <w:pPr>
+        <w:ind w:left="720" w:firstLine="0"/>
+        <w:contextualSpacing w:val="0"/>
+      </w:pPr>
+      <w:hyperlink w:anchor="h.wrojasp918gz">
+        <w:r>
+          <w:rPr>
+            <w:color w:val="1155cc"/>
+            <w:u w:val="single"/>
+            <w:rtl w:val="0"/>
+          </w:rPr>
+          <w:t xml:space="preserve">3.1.  Ditch</w:t>
+        </w:r>
+      </w:hyperlink>
+      <w:r>
+        <w:rPr>
+          <w:rtl w:val="0"/>
+        </w:rPr>
+      </w:r>
+    </w:p>
+    <w:p>
+      <w:pPr>
+        <w:ind w:left="720" w:firstLine="0"/>
+        <w:contextualSpacing w:val="0"/>
+      </w:pPr>
+      <w:hyperlink w:anchor="h.l1vkm4yqla3k">
+        <w:r>
+          <w:rPr>
+            <w:color w:val="1155cc"/>
+            <w:u w:val="single"/>
+            <w:rtl w:val="0"/>
+          </w:rPr>
+          <w:t xml:space="preserve">3.2.  Drain</w:t>
+        </w:r>
+      </w:hyperlink>
+      <w:r>
+        <w:rPr>
+          <w:rtl w:val="0"/>
+        </w:rPr>
+      </w:r>
+    </w:p>
+    <w:p>
+      <w:pPr>
+        <w:ind w:left="720" w:firstLine="0"/>
+        <w:contextualSpacing w:val="0"/>
+      </w:pPr>
+      <w:hyperlink w:anchor="h.f6oqp3b4ccq5">
+        <w:r>
+          <w:rPr>
+            <w:color w:val="1155cc"/>
+            <w:u w:val="single"/>
+            <w:rtl w:val="0"/>
+          </w:rPr>
+          <w:t xml:space="preserve">3.3. Underground Drain</w:t>
+        </w:r>
+      </w:hyperlink>
+      <w:r>
+        <w:rPr>
+          <w:rtl w:val="0"/>
+        </w:rPr>
+      </w:r>
+    </w:p>
+    <w:p>
+      <w:pPr>
+        <w:ind w:left="720" w:firstLine="0"/>
+        <w:contextualSpacing w:val="0"/>
+      </w:pPr>
+      <w:hyperlink w:anchor="h.y80d2boa36yl">
+        <w:r>
+          <w:rPr>
+            <w:color w:val="1155cc"/>
+            <w:u w:val="single"/>
+            <w:rtl w:val="0"/>
+          </w:rPr>
+          <w:t xml:space="preserve">3.4. Culvert</w:t>
+        </w:r>
+      </w:hyperlink>
+      <w:r>
+        <w:rPr>
+          <w:rtl w:val="0"/>
+        </w:rPr>
+      </w:r>
+    </w:p>
+    <w:p>
+      <w:pPr>
+        <w:ind w:left="360" w:firstLine="0"/>
+        <w:contextualSpacing w:val="0"/>
+      </w:pPr>
+      <w:hyperlink w:anchor="h.mtooxc5znglp">
+        <w:r>
+          <w:rPr>
+            <w:color w:val="1155cc"/>
+            <w:u w:val="single"/>
+            <w:rtl w:val="0"/>
+          </w:rPr>
+          <w:t xml:space="preserve">4.  Public Water Source</w:t>
+        </w:r>
+      </w:hyperlink>
+      <w:r>
+        <w:rPr>
+          <w:rtl w:val="0"/>
+        </w:rPr>
+      </w:r>
+    </w:p>
+    <w:p>
+      <w:pPr>
+        <w:ind w:left="720" w:firstLine="0"/>
+        <w:contextualSpacing w:val="0"/>
+      </w:pPr>
+      <w:hyperlink w:anchor="h.ec02ffsblsj9">
+        <w:r>
+          <w:rPr>
+            <w:color w:val="1155cc"/>
+            <w:u w:val="single"/>
+            <w:rtl w:val="0"/>
+          </w:rPr>
+          <w:t xml:space="preserve">4.1.  Stand Point</w:t>
+        </w:r>
+      </w:hyperlink>
+      <w:r>
+        <w:rPr>
+          <w:rtl w:val="0"/>
+        </w:rPr>
+      </w:r>
+    </w:p>
+    <w:p>
+      <w:pPr>
+        <w:ind w:left="720" w:firstLine="0"/>
+        <w:contextualSpacing w:val="0"/>
+      </w:pPr>
+      <w:hyperlink w:anchor="h.441z57eb5dsw">
+        <w:r>
+          <w:rPr>
+            <w:color w:val="1155cc"/>
+            <w:u w:val="single"/>
+            <w:rtl w:val="0"/>
+          </w:rPr>
+          <w:t xml:space="preserve">4.2.  Overhead Tank</w:t>
+        </w:r>
+      </w:hyperlink>
+      <w:r>
+        <w:rPr>
+          <w:rtl w:val="0"/>
+        </w:rPr>
+      </w:r>
+    </w:p>
+    <w:p>
+      <w:pPr>
+        <w:ind w:left="720" w:firstLine="0"/>
+        <w:contextualSpacing w:val="0"/>
+      </w:pPr>
+      <w:hyperlink w:anchor="h.4ng84773041k">
+        <w:r>
+          <w:rPr>
+            <w:color w:val="1155cc"/>
+            <w:u w:val="single"/>
+            <w:rtl w:val="0"/>
+          </w:rPr>
+          <w:t xml:space="preserve">4.3.  Reserve Tank</w:t>
+        </w:r>
+      </w:hyperlink>
+      <w:r>
+        <w:rPr>
+          <w:rtl w:val="0"/>
+        </w:rPr>
+      </w:r>
+    </w:p>
+    <w:p>
+      <w:pPr>
+        <w:ind w:left="360" w:firstLine="0"/>
+        <w:contextualSpacing w:val="0"/>
+      </w:pPr>
+      <w:hyperlink w:anchor="h.3f84f7lumkn2">
+        <w:r>
+          <w:rPr>
+            <w:color w:val="1155cc"/>
+            <w:u w:val="single"/>
+            <w:rtl w:val="0"/>
+          </w:rPr>
+          <w:t xml:space="preserve">5.  Public Toilets</w:t>
+        </w:r>
+      </w:hyperlink>
+      <w:r>
+        <w:rPr>
+          <w:rtl w:val="0"/>
+        </w:rPr>
+      </w:r>
+    </w:p>
+    <w:p>
+      <w:pPr>
+        <w:ind w:left="360" w:firstLine="0"/>
+        <w:contextualSpacing w:val="0"/>
+      </w:pPr>
+      <w:hyperlink w:anchor="h.b676wadr2clz">
+        <w:r>
+          <w:rPr>
+            <w:color w:val="1155cc"/>
+            <w:u w:val="single"/>
+            <w:rtl w:val="0"/>
+          </w:rPr>
+          <w:t xml:space="preserve">6.  Solid Waste</w:t>
+        </w:r>
+      </w:hyperlink>
+      <w:r>
+        <w:rPr>
+          <w:rtl w:val="0"/>
+        </w:rPr>
+      </w:r>
+    </w:p>
+    <w:p>
+      <w:pPr>
+        <w:ind w:left="360" w:firstLine="0"/>
+        <w:contextualSpacing w:val="0"/>
+      </w:pPr>
+      <w:hyperlink w:anchor="h.jan6x7kvkxq4">
+        <w:r>
+          <w:rPr>
+            <w:color w:val="1155cc"/>
+            <w:u w:val="single"/>
+            <w:rtl w:val="0"/>
+          </w:rPr>
+          <w:t xml:space="preserve">7.  Open Areas</w:t>
+        </w:r>
+      </w:hyperlink>
+      <w:r>
+        <w:rPr>
+          <w:rtl w:val="0"/>
+        </w:rPr>
+      </w:r>
+    </w:p>
+    <w:p>
+      <w:pPr>
+        <w:ind w:left="720" w:firstLine="0"/>
+        <w:contextualSpacing w:val="0"/>
+      </w:pPr>
+      <w:hyperlink w:anchor="h.5l21y6impe33">
+        <w:r>
+          <w:rPr>
+            <w:color w:val="1155cc"/>
+            <w:u w:val="single"/>
+            <w:rtl w:val="0"/>
+          </w:rPr>
+          <w:t xml:space="preserve">7.1.  Brownfield</w:t>
+        </w:r>
+      </w:hyperlink>
+      <w:r>
+        <w:rPr>
+          <w:rtl w:val="0"/>
+        </w:rPr>
+      </w:r>
+    </w:p>
+    <w:p>
+      <w:pPr>
+        <w:ind w:left="720" w:firstLine="0"/>
+        <w:contextualSpacing w:val="0"/>
+      </w:pPr>
+      <w:hyperlink w:anchor="h.sp1fo67oy2bl">
+        <w:r>
+          <w:rPr>
+            <w:color w:val="1155cc"/>
+            <w:u w:val="single"/>
+            <w:rtl w:val="0"/>
+          </w:rPr>
+          <w:t xml:space="preserve">7.2.  Cemetery</w:t>
+        </w:r>
+      </w:hyperlink>
+      <w:r>
+        <w:rPr>
+          <w:rtl w:val="0"/>
+        </w:rPr>
+      </w:r>
+    </w:p>
+    <w:p>
+      <w:pPr>
+        <w:ind w:left="720" w:firstLine="0"/>
+        <w:contextualSpacing w:val="0"/>
+      </w:pPr>
+      <w:hyperlink w:anchor="h.xqecpsy4tel">
+        <w:r>
+          <w:rPr>
+            <w:color w:val="1155cc"/>
+            <w:u w:val="single"/>
+            <w:rtl w:val="0"/>
+          </w:rPr>
+          <w:t xml:space="preserve">7.3.  Grass</w:t>
+        </w:r>
+      </w:hyperlink>
+      <w:r>
+        <w:rPr>
+          <w:rtl w:val="0"/>
+        </w:rPr>
+      </w:r>
+    </w:p>
+    <w:p>
+      <w:pPr>
+        <w:ind w:left="720" w:firstLine="0"/>
+        <w:contextualSpacing w:val="0"/>
+      </w:pPr>
+      <w:hyperlink w:anchor="h.5xkra5m0qm3">
+        <w:r>
+          <w:rPr>
+            <w:color w:val="1155cc"/>
+            <w:u w:val="single"/>
+            <w:rtl w:val="0"/>
+          </w:rPr>
+          <w:t xml:space="preserve">7.4.  Park</w:t>
+        </w:r>
+      </w:hyperlink>
+      <w:r>
+        <w:rPr>
+          <w:rtl w:val="0"/>
+        </w:rPr>
+      </w:r>
+    </w:p>
+    <w:p>
+      <w:pPr>
+        <w:ind w:left="720" w:firstLine="0"/>
+        <w:contextualSpacing w:val="0"/>
+      </w:pPr>
+      <w:hyperlink w:anchor="h.ul95lk5f4ozi">
+        <w:r>
+          <w:rPr>
+            <w:color w:val="1155cc"/>
+            <w:u w:val="single"/>
+            <w:rtl w:val="0"/>
+          </w:rPr>
+          <w:t xml:space="preserve">7.5.  Playground</w:t>
+        </w:r>
+      </w:hyperlink>
+      <w:r>
+        <w:rPr>
+          <w:rtl w:val="0"/>
+        </w:rPr>
+      </w:r>
+    </w:p>
+    <w:p>
+      <w:pPr>
+        <w:ind w:left="720" w:firstLine="0"/>
+        <w:contextualSpacing w:val="0"/>
+      </w:pPr>
+      <w:hyperlink w:anchor="h.swy9r7rvbnmh">
+        <w:r>
+          <w:rPr>
+            <w:color w:val="1155cc"/>
+            <w:u w:val="single"/>
+            <w:rtl w:val="0"/>
+          </w:rPr>
+          <w:t xml:space="preserve">7.6.  Sports Pitch/Facility</w:t>
+        </w:r>
+      </w:hyperlink>
+      <w:r>
+        <w:rPr>
+          <w:rtl w:val="0"/>
+        </w:rPr>
+      </w:r>
+    </w:p>
+    <w:p>
+      <w:pPr>
+        <w:ind w:left="720" w:firstLine="0"/>
+        <w:contextualSpacing w:val="0"/>
+      </w:pPr>
+      <w:hyperlink w:anchor="h.vvkco547ryh5">
+        <w:r>
+          <w:rPr>
+            <w:color w:val="1155cc"/>
+            <w:u w:val="single"/>
+            <w:rtl w:val="0"/>
+          </w:rPr>
+          <w:t xml:space="preserve">7.7.  Water Ponds</w:t>
+        </w:r>
+      </w:hyperlink>
+      <w:r>
+        <w:rPr>
+          <w:rtl w:val="0"/>
+        </w:rPr>
+      </w:r>
+    </w:p>
+    <w:p>
+      <w:pPr>
+        <w:ind w:left="720" w:firstLine="0"/>
+        <w:contextualSpacing w:val="0"/>
+      </w:pPr>
+      <w:hyperlink w:anchor="h.vajv7ipztiqf">
+        <w:r>
+          <w:rPr>
+            <w:color w:val="1155cc"/>
+            <w:u w:val="single"/>
+            <w:rtl w:val="0"/>
+          </w:rPr>
+          <w:t xml:space="preserve">7.8. Wetland/Floodprone Areas</w:t>
+        </w:r>
+      </w:hyperlink>
+      <w:r>
+        <w:rPr>
+          <w:rtl w:val="0"/>
+        </w:rPr>
+      </w:r>
+    </w:p>
+    <w:p>
+      <w:pPr>
+        <w:ind w:left="360" w:firstLine="0"/>
+        <w:contextualSpacing w:val="0"/>
+      </w:pPr>
+      <w:hyperlink w:anchor="h.h14us687s37">
+        <w:r>
+          <w:rPr>
+            <w:color w:val="1155cc"/>
+            <w:u w:val="single"/>
+            <w:rtl w:val="0"/>
+          </w:rPr>
+          <w:t xml:space="preserve">8.  Ward Boundaries</w:t>
+        </w:r>
+      </w:hyperlink>
+      <w:r>
+        <w:rPr>
+          <w:rtl w:val="0"/>
+        </w:rPr>
+      </w:r>
+    </w:p>
+    <w:p>
+      <w:pPr>
+        <w:ind w:left="360" w:firstLine="0"/>
+        <w:contextualSpacing w:val="0"/>
+      </w:pPr>
+      <w:hyperlink w:anchor="h.ey8lymd68hih">
+        <w:r>
+          <w:rPr>
+            <w:color w:val="1155cc"/>
+            <w:u w:val="single"/>
+            <w:rtl w:val="0"/>
+          </w:rPr>
+          <w:t xml:space="preserve">9.  Sub ward Boundaries</w:t>
+        </w:r>
+      </w:hyperlink>
+      <w:r>
+        <w:rPr>
+          <w:rtl w:val="0"/>
+        </w:rPr>
+      </w:r>
+    </w:p>
+    <w:p>
+      <w:pPr>
+        <w:contextualSpacing w:val="0"/>
+      </w:pPr>
+      <w:r>
+        <w:rPr>
+          <w:rtl w:val="0"/>
+        </w:rPr>
+      </w:r>
+    </w:p>
+    <w:p>
+      <w:r>
+        <w:br w:type="page"/>
+      </w:r>
+    </w:p>
+    <w:p>
+      <w:pPr>
+        <w:contextualSpacing w:val="0"/>
+      </w:pPr>
+      <w:r>
+        <w:rPr>
+          <w:rtl w:val="0"/>
+        </w:rPr>
+      </w:r>
+    </w:p>
+    <w:p>
+      <w:pPr>
+        <w:pStyle w:val="Heading1"/>
+        <w:contextualSpacing w:val="0"/>
+      </w:pPr>
+      <w:bookmarkStart w:colFirst="0" w:colLast="0" w:name="h.8wvredh35s7" w:id="0"/>
+      <w:bookmarkEnd w:id="0"/>
+      <w:r>
+        <w:rPr>
           <w:rtl w:val="0"/>
         </w:rPr>
         <w:t xml:space="preserve">1.  </w:t>
       </w:r>
       <w:r>
         <w:rPr>
-          <w:rFonts w:ascii="Calibri" w:cs="Calibri" w:eastAsia="Calibri" w:hAnsi="Calibri"/>
-          <w:sz w:val="28"/>
-          <w:szCs w:val="28"/>
           <w:rtl w:val="0"/>
         </w:rPr>
         <w:t xml:space="preserve">Streets</w:t>
       </w:r>
-      <w:r>
-        <w:rPr>
-          <w:rtl w:val="0"/>
-        </w:rPr>
-      </w:r>
-    </w:p>
-    <w:p>
-      <w:pPr>
-        <w:contextualSpacing w:val="0"/>
-      </w:pPr>
       <w:r>
         <w:rPr>
           <w:rtl w:val="0"/>
@@ -711,46 +1227,23 @@
     </w:tbl>
     <w:p>
       <w:pPr>
-        <w:contextualSpacing w:val="0"/>
-      </w:pPr>
-      <w:r>
-        <w:rPr>
-          <w:rtl w:val="0"/>
-        </w:rPr>
-      </w:r>
-    </w:p>
-    <w:p>
-      <w:pPr>
-        <w:contextualSpacing w:val="0"/>
-      </w:pPr>
-      <w:r>
-        <w:rPr>
-          <w:rFonts w:ascii="Calibri" w:cs="Calibri" w:eastAsia="Calibri" w:hAnsi="Calibri"/>
-          <w:sz w:val="28"/>
-          <w:szCs w:val="28"/>
+        <w:pStyle w:val="Heading1"/>
+        <w:contextualSpacing w:val="0"/>
+      </w:pPr>
+      <w:bookmarkStart w:colFirst="0" w:colLast="0" w:name="h.qyddf4qzexrk" w:id="1"/>
+      <w:bookmarkEnd w:id="1"/>
+      <w:r>
+        <w:rPr>
           <w:rtl w:val="0"/>
         </w:rPr>
         <w:t xml:space="preserve">2.  </w:t>
       </w:r>
       <w:r>
         <w:rPr>
-          <w:rFonts w:ascii="Calibri" w:cs="Calibri" w:eastAsia="Calibri" w:hAnsi="Calibri"/>
-          <w:sz w:val="28"/>
-          <w:szCs w:val="28"/>
           <w:rtl w:val="0"/>
         </w:rPr>
         <w:t xml:space="preserve">Buildings</w:t>
       </w:r>
-      <w:r>
-        <w:rPr>
-          <w:rtl w:val="0"/>
-        </w:rPr>
-      </w:r>
-    </w:p>
-    <w:p>
-      <w:pPr>
-        <w:contextualSpacing w:val="0"/>
-      </w:pPr>
       <w:r>
         <w:rPr>
           <w:rtl w:val="0"/>
@@ -1547,46 +2040,19 @@
     </w:tbl>
     <w:p>
       <w:pPr>
-        <w:contextualSpacing w:val="0"/>
-      </w:pPr>
-      <w:r>
-        <w:rPr>
-          <w:rFonts w:ascii="Calibri" w:cs="Calibri" w:eastAsia="Calibri" w:hAnsi="Calibri"/>
-          <w:sz w:val="28"/>
-          <w:szCs w:val="28"/>
-          <w:rtl w:val="0"/>
-        </w:rPr>
-        <w:br w:type="textWrapping"/>
-      </w:r>
-    </w:p>
-    <w:p>
-      <w:pPr>
-        <w:contextualSpacing w:val="0"/>
-      </w:pPr>
-      <w:r>
-        <w:rPr>
-          <w:rtl w:val="0"/>
-        </w:rPr>
-      </w:r>
-    </w:p>
-    <w:p>
-      <w:pPr>
-        <w:contextualSpacing w:val="0"/>
-      </w:pPr>
-      <w:r>
-        <w:rPr>
-          <w:rFonts w:ascii="Calibri" w:cs="Calibri" w:eastAsia="Calibri" w:hAnsi="Calibri"/>
-          <w:sz w:val="28"/>
-          <w:szCs w:val="28"/>
+        <w:pStyle w:val="Heading1"/>
+        <w:contextualSpacing w:val="0"/>
+      </w:pPr>
+      <w:bookmarkStart w:colFirst="0" w:colLast="0" w:name="h.9jglr8ckm6d5" w:id="2"/>
+      <w:bookmarkEnd w:id="2"/>
+      <w:r>
+        <w:rPr>
           <w:rtl w:val="0"/>
         </w:rPr>
         <w:t xml:space="preserve">3.  </w:t>
       </w:r>
       <w:r>
         <w:rPr>
-          <w:rFonts w:ascii="Calibri" w:cs="Calibri" w:eastAsia="Calibri" w:hAnsi="Calibri"/>
-          <w:sz w:val="28"/>
-          <w:szCs w:val="28"/>
           <w:rtl w:val="0"/>
         </w:rPr>
         <w:t xml:space="preserve">Drainage</w:t>
@@ -1599,24 +2065,28 @@
     </w:p>
     <w:p>
       <w:pPr>
-        <w:contextualSpacing w:val="0"/>
-      </w:pPr>
-      <w:r>
-        <w:rPr>
-          <w:rtl w:val="0"/>
-        </w:rPr>
-      </w:r>
-    </w:p>
-    <w:p>
-      <w:pPr>
-        <w:contextualSpacing w:val="0"/>
-      </w:pPr>
-      <w:r>
-        <w:rPr>
-          <w:rFonts w:ascii="Calibri" w:cs="Calibri" w:eastAsia="Calibri" w:hAnsi="Calibri"/>
-          <w:rtl w:val="0"/>
-        </w:rPr>
-        <w:t xml:space="preserve">3.1.  Ditch (</w:t>
+        <w:pStyle w:val="Heading2"/>
+        <w:contextualSpacing w:val="0"/>
+      </w:pPr>
+      <w:bookmarkStart w:colFirst="0" w:colLast="0" w:name="h.wrojasp918gz" w:id="3"/>
+      <w:bookmarkEnd w:id="3"/>
+      <w:r>
+        <w:rPr>
+          <w:rtl w:val="0"/>
+        </w:rPr>
+        <w:t xml:space="preserve">3.1.  Ditch</w:t>
+      </w:r>
+    </w:p>
+    <w:p>
+      <w:pPr>
+        <w:contextualSpacing w:val="0"/>
+      </w:pPr>
+      <w:r>
+        <w:rPr>
+          <w:rFonts w:ascii="Calibri" w:cs="Calibri" w:eastAsia="Calibri" w:hAnsi="Calibri"/>
+          <w:rtl w:val="0"/>
+        </w:rPr>
+        <w:t xml:space="preserve">(</w:t>
       </w:r>
       <w:r>
         <w:rPr>
@@ -1722,24 +2192,28 @@
     </w:p>
     <w:p>
       <w:pPr>
-        <w:contextualSpacing w:val="0"/>
-      </w:pPr>
-      <w:r>
-        <w:rPr>
-          <w:rtl w:val="0"/>
-        </w:rPr>
-      </w:r>
-    </w:p>
-    <w:p>
-      <w:pPr>
-        <w:contextualSpacing w:val="0"/>
-      </w:pPr>
-      <w:r>
-        <w:rPr>
-          <w:rFonts w:ascii="Calibri" w:cs="Calibri" w:eastAsia="Calibri" w:hAnsi="Calibri"/>
-          <w:rtl w:val="0"/>
-        </w:rPr>
-        <w:t xml:space="preserve">3.2.  Drain (</w:t>
+        <w:pStyle w:val="Heading2"/>
+        <w:contextualSpacing w:val="0"/>
+      </w:pPr>
+      <w:bookmarkStart w:colFirst="0" w:colLast="0" w:name="h.l1vkm4yqla3k" w:id="4"/>
+      <w:bookmarkEnd w:id="4"/>
+      <w:r>
+        <w:rPr>
+          <w:rtl w:val="0"/>
+        </w:rPr>
+        <w:t xml:space="preserve">3.2.  Drain</w:t>
+      </w:r>
+    </w:p>
+    <w:p>
+      <w:pPr>
+        <w:contextualSpacing w:val="0"/>
+      </w:pPr>
+      <w:r>
+        <w:rPr>
+          <w:rFonts w:ascii="Calibri" w:cs="Calibri" w:eastAsia="Calibri" w:hAnsi="Calibri"/>
+          <w:rtl w:val="0"/>
+        </w:rPr>
+        <w:t xml:space="preserve">(</w:t>
       </w:r>
       <w:r>
         <w:rPr>
@@ -1831,48 +2305,52 @@
           <w:szCs w:val="22"/>
           <w:rtl w:val="0"/>
         </w:rPr>
-        <w:t xml:space="preserve">width = # of meters wide</w:t>
-      </w:r>
-    </w:p>
-    <w:p>
-      <w:pPr>
-        <w:contextualSpacing w:val="0"/>
-      </w:pPr>
-      <w:r>
-        <w:rPr>
-          <w:rFonts w:ascii="Calibri" w:cs="Calibri" w:eastAsia="Calibri" w:hAnsi="Calibri"/>
-          <w:sz w:val="22"/>
-          <w:szCs w:val="22"/>
-          <w:rtl w:val="0"/>
-        </w:rPr>
-        <w:t xml:space="preserve">depth = # of meters deep</w:t>
-      </w:r>
-      <w:r>
-        <w:rPr>
-          <w:rtl w:val="0"/>
-        </w:rPr>
-      </w:r>
-    </w:p>
-    <w:p>
-      <w:pPr>
-        <w:contextualSpacing w:val="0"/>
-      </w:pPr>
-      <w:r>
-        <w:rPr>
-          <w:rtl w:val="0"/>
-        </w:rPr>
-      </w:r>
-    </w:p>
-    <w:p>
-      <w:pPr>
-        <w:contextualSpacing w:val="0"/>
-      </w:pPr>
-      <w:r>
-        <w:rPr>
-          <w:rFonts w:ascii="Calibri" w:cs="Calibri" w:eastAsia="Calibri" w:hAnsi="Calibri"/>
-          <w:rtl w:val="0"/>
-        </w:rPr>
-        <w:t xml:space="preserve">3.3.  Underground Drain (</w:t>
+        <w:t xml:space="preserve">width = &lt;number&gt; of meters wide</w:t>
+      </w:r>
+    </w:p>
+    <w:p>
+      <w:pPr>
+        <w:contextualSpacing w:val="0"/>
+      </w:pPr>
+      <w:r>
+        <w:rPr>
+          <w:rFonts w:ascii="Calibri" w:cs="Calibri" w:eastAsia="Calibri" w:hAnsi="Calibri"/>
+          <w:sz w:val="22"/>
+          <w:szCs w:val="22"/>
+          <w:rtl w:val="0"/>
+        </w:rPr>
+        <w:t xml:space="preserve">depth = &lt;number&gt; of meters deep</w:t>
+      </w:r>
+      <w:r>
+        <w:rPr>
+          <w:rtl w:val="0"/>
+        </w:rPr>
+      </w:r>
+    </w:p>
+    <w:p>
+      <w:pPr>
+        <w:pStyle w:val="Heading2"/>
+        <w:contextualSpacing w:val="0"/>
+      </w:pPr>
+      <w:bookmarkStart w:colFirst="0" w:colLast="0" w:name="h.f6oqp3b4ccq5" w:id="5"/>
+      <w:bookmarkEnd w:id="5"/>
+      <w:r>
+        <w:rPr>
+          <w:rtl w:val="0"/>
+        </w:rPr>
+        <w:t xml:space="preserve">3.3. Underground Drain</w:t>
+      </w:r>
+    </w:p>
+    <w:p>
+      <w:pPr>
+        <w:contextualSpacing w:val="0"/>
+      </w:pPr>
+      <w:r>
+        <w:rPr>
+          <w:rFonts w:ascii="Calibri" w:cs="Calibri" w:eastAsia="Calibri" w:hAnsi="Calibri"/>
+          <w:rtl w:val="0"/>
+        </w:rPr>
+        <w:t xml:space="preserve">(</w:t>
       </w:r>
       <w:r>
         <w:rPr>
@@ -1954,34 +2432,38 @@
           <w:szCs w:val="22"/>
           <w:rtl w:val="0"/>
         </w:rPr>
-        <w:t xml:space="preserve">diameter = # of meters in diameter (may not be possible to collect)</w:t>
-      </w:r>
-      <w:r>
-        <w:rPr>
-          <w:rtl w:val="0"/>
-        </w:rPr>
-      </w:r>
-    </w:p>
-    <w:p>
-      <w:pPr>
-        <w:contextualSpacing w:val="0"/>
-      </w:pPr>
-      <w:r>
-        <w:rPr>
-          <w:rtl w:val="0"/>
-        </w:rPr>
-      </w:r>
-    </w:p>
-    <w:p>
-      <w:pPr>
-        <w:contextualSpacing w:val="0"/>
-      </w:pPr>
-      <w:r>
-        <w:rPr>
-          <w:rFonts w:ascii="Calibri" w:cs="Calibri" w:eastAsia="Calibri" w:hAnsi="Calibri"/>
-          <w:rtl w:val="0"/>
-        </w:rPr>
-        <w:t xml:space="preserve">3.4.  Culvert (</w:t>
+        <w:t xml:space="preserve">diameter = &lt;number&gt; of meters in diameter (may not be possible to collect)</w:t>
+      </w:r>
+      <w:r>
+        <w:rPr>
+          <w:rtl w:val="0"/>
+        </w:rPr>
+      </w:r>
+    </w:p>
+    <w:p>
+      <w:pPr>
+        <w:pStyle w:val="Heading2"/>
+        <w:contextualSpacing w:val="0"/>
+      </w:pPr>
+      <w:bookmarkStart w:colFirst="0" w:colLast="0" w:name="h.y80d2boa36yl" w:id="6"/>
+      <w:bookmarkEnd w:id="6"/>
+      <w:r>
+        <w:rPr>
+          <w:rtl w:val="0"/>
+        </w:rPr>
+        <w:t xml:space="preserve">3.4. Culvert</w:t>
+      </w:r>
+    </w:p>
+    <w:p>
+      <w:pPr>
+        <w:contextualSpacing w:val="0"/>
+      </w:pPr>
+      <w:r>
+        <w:rPr>
+          <w:rFonts w:ascii="Calibri" w:cs="Calibri" w:eastAsia="Calibri" w:hAnsi="Calibri"/>
+          <w:rtl w:val="0"/>
+        </w:rPr>
+        <w:t xml:space="preserve">(</w:t>
       </w:r>
       <w:r>
         <w:rPr>
@@ -2079,26 +2561,21 @@
         </w:rPr>
         <w:t xml:space="preserve">diameter = # of meters in diameter</w:t>
       </w:r>
-    </w:p>
-    <w:p>
-      <w:pPr>
-        <w:contextualSpacing w:val="0"/>
-      </w:pPr>
-      <w:r>
-        <w:rPr>
-          <w:rtl w:val="0"/>
-        </w:rPr>
-      </w:r>
-    </w:p>
-    <w:p>
-      <w:pPr>
-        <w:contextualSpacing w:val="0"/>
-      </w:pPr>
-      <w:r>
-        <w:rPr>
-          <w:rFonts w:ascii="Calibri" w:cs="Calibri" w:eastAsia="Calibri" w:hAnsi="Calibri"/>
-          <w:sz w:val="28"/>
-          <w:szCs w:val="28"/>
+      <w:r>
+        <w:rPr>
+          <w:rtl w:val="0"/>
+        </w:rPr>
+      </w:r>
+    </w:p>
+    <w:p>
+      <w:pPr>
+        <w:pStyle w:val="Heading1"/>
+        <w:contextualSpacing w:val="0"/>
+      </w:pPr>
+      <w:bookmarkStart w:colFirst="0" w:colLast="0" w:name="h.mtooxc5znglp" w:id="7"/>
+      <w:bookmarkEnd w:id="7"/>
+      <w:r>
+        <w:rPr>
           <w:rtl w:val="0"/>
         </w:rPr>
         <w:t xml:space="preserve">4.  Public Water Source</w:t>
@@ -2106,11 +2583,13 @@
     </w:p>
     <w:p>
       <w:pPr>
-        <w:contextualSpacing w:val="0"/>
-      </w:pPr>
-      <w:r>
-        <w:rPr>
-          <w:rFonts w:ascii="Calibri" w:cs="Calibri" w:eastAsia="Calibri" w:hAnsi="Calibri"/>
+        <w:pStyle w:val="Heading2"/>
+        <w:contextualSpacing w:val="0"/>
+      </w:pPr>
+      <w:bookmarkStart w:colFirst="0" w:colLast="0" w:name="h.ec02ffsblsj9" w:id="8"/>
+      <w:bookmarkEnd w:id="8"/>
+      <w:r>
+        <w:rPr>
           <w:rtl w:val="0"/>
         </w:rPr>
         <w:t xml:space="preserve">4.1.  Stand Point</w:t>
@@ -2161,11 +2640,13 @@
     </w:p>
     <w:p>
       <w:pPr>
-        <w:contextualSpacing w:val="0"/>
-      </w:pPr>
-      <w:r>
-        <w:rPr>
-          <w:rFonts w:ascii="Calibri" w:cs="Calibri" w:eastAsia="Calibri" w:hAnsi="Calibri"/>
+        <w:pStyle w:val="Heading2"/>
+        <w:contextualSpacing w:val="0"/>
+      </w:pPr>
+      <w:bookmarkStart w:colFirst="0" w:colLast="0" w:name="h.441z57eb5dsw" w:id="9"/>
+      <w:bookmarkEnd w:id="9"/>
+      <w:r>
+        <w:rPr>
           <w:rtl w:val="0"/>
         </w:rPr>
         <w:t xml:space="preserve">4.2.  Overhead Tank</w:t>
@@ -2184,24 +2665,21 @@
         </w:rPr>
         <w:t xml:space="preserve">man_made = water_tower</w:t>
       </w:r>
-    </w:p>
-    <w:p>
-      <w:pPr>
-        <w:contextualSpacing w:val="0"/>
-      </w:pPr>
-      <w:r>
-        <w:rPr>
-          <w:rtl w:val="0"/>
-        </w:rPr>
-      </w:r>
-    </w:p>
-    <w:p>
-      <w:pPr>
-        <w:contextualSpacing w:val="0"/>
-      </w:pPr>
-      <w:r>
-        <w:rPr>
-          <w:rFonts w:ascii="Calibri" w:cs="Calibri" w:eastAsia="Calibri" w:hAnsi="Calibri"/>
+      <w:r>
+        <w:rPr>
+          <w:rtl w:val="0"/>
+        </w:rPr>
+      </w:r>
+    </w:p>
+    <w:p>
+      <w:pPr>
+        <w:pStyle w:val="Heading2"/>
+        <w:contextualSpacing w:val="0"/>
+      </w:pPr>
+      <w:bookmarkStart w:colFirst="0" w:colLast="0" w:name="h.4ng84773041k" w:id="10"/>
+      <w:bookmarkEnd w:id="10"/>
+      <w:r>
+        <w:rPr>
           <w:rtl w:val="0"/>
         </w:rPr>
         <w:t xml:space="preserve">4.3.  Reserve Tank</w:t>
@@ -2213,33 +2691,34 @@
       </w:pPr>
       <w:r>
         <w:rPr>
-          <w:rFonts w:ascii="Calibri" w:cs="Calibri" w:eastAsia="Calibri" w:hAnsi="Calibri"/>
-          <w:sz w:val="22"/>
-          <w:szCs w:val="22"/>
-          <w:rtl w:val="0"/>
-        </w:rPr>
-        <w:t xml:space="preserve">man_made = water_tank</w:t>
-      </w:r>
-    </w:p>
-    <w:p>
-      <w:pPr>
-        <w:contextualSpacing w:val="0"/>
-      </w:pPr>
-      <w:r>
-        <w:rPr>
-          <w:rtl w:val="0"/>
-        </w:rPr>
-      </w:r>
-    </w:p>
-    <w:p>
-      <w:pPr>
-        <w:contextualSpacing w:val="0"/>
-      </w:pPr>
-      <w:r>
-        <w:rPr>
-          <w:rFonts w:ascii="Calibri" w:cs="Calibri" w:eastAsia="Calibri" w:hAnsi="Calibri"/>
-          <w:sz w:val="28"/>
-          <w:szCs w:val="28"/>
+          <w:rtl w:val="0"/>
+        </w:rPr>
+        <w:t xml:space="preserve">ma</w:t>
+      </w:r>
+      <w:r>
+        <w:rPr>
+          <w:rFonts w:ascii="Calibri" w:cs="Calibri" w:eastAsia="Calibri" w:hAnsi="Calibri"/>
+          <w:sz w:val="22"/>
+          <w:szCs w:val="22"/>
+          <w:rtl w:val="0"/>
+        </w:rPr>
+        <w:t xml:space="preserve">n_made = water_tank</w:t>
+      </w:r>
+      <w:r>
+        <w:rPr>
+          <w:rtl w:val="0"/>
+        </w:rPr>
+      </w:r>
+    </w:p>
+    <w:p>
+      <w:pPr>
+        <w:pStyle w:val="Heading1"/>
+        <w:contextualSpacing w:val="0"/>
+      </w:pPr>
+      <w:bookmarkStart w:colFirst="0" w:colLast="0" w:name="h.3f84f7lumkn2" w:id="11"/>
+      <w:bookmarkEnd w:id="11"/>
+      <w:r>
+        <w:rPr>
           <w:rtl w:val="0"/>
         </w:rPr>
         <w:t xml:space="preserve">5.  Public Toilets</w:t>
@@ -2251,9 +2730,22 @@
       </w:pPr>
       <w:r>
         <w:rPr>
-          <w:rFonts w:ascii="Calibri" w:cs="Calibri" w:eastAsia="Calibri" w:hAnsi="Calibri"/>
-          <w:sz w:val="22"/>
-          <w:szCs w:val="22"/>
+          <w:rtl w:val="0"/>
+        </w:rPr>
+        <w:t xml:space="preserve">Required:</w:t>
+      </w:r>
+      <w:r>
+        <w:rPr>
+          <w:rtl w:val="0"/>
+        </w:rPr>
+      </w:r>
+    </w:p>
+    <w:p>
+      <w:pPr>
+        <w:contextualSpacing w:val="0"/>
+      </w:pPr>
+      <w:r>
+        <w:rPr>
           <w:rtl w:val="0"/>
         </w:rPr>
         <w:t xml:space="preserve">amenity = toilets</w:t>
@@ -2265,38 +2757,155 @@
       </w:pPr>
       <w:r>
         <w:rPr>
-          <w:rFonts w:ascii="Calibri" w:cs="Calibri" w:eastAsia="Calibri" w:hAnsi="Calibri"/>
-          <w:sz w:val="22"/>
-          <w:szCs w:val="22"/>
-          <w:rtl w:val="0"/>
-        </w:rPr>
-        <w:t xml:space="preserve">toilets:num_chambers = # of toilets</w:t>
-      </w:r>
-      <w:r>
-        <w:rPr>
-          <w:rtl w:val="0"/>
-        </w:rPr>
-      </w:r>
-    </w:p>
-    <w:p>
-      <w:pPr>
-        <w:contextualSpacing w:val="0"/>
-      </w:pPr>
-      <w:r>
-        <w:rPr>
-          <w:rtl w:val="0"/>
-        </w:rPr>
-      </w:r>
-    </w:p>
-    <w:p>
-      <w:pPr>
-        <w:contextualSpacing w:val="0"/>
-      </w:pPr>
-      <w:r>
-        <w:rPr>
-          <w:rFonts w:ascii="Calibri" w:cs="Calibri" w:eastAsia="Calibri" w:hAnsi="Calibri"/>
-          <w:sz w:val="28"/>
-          <w:szCs w:val="28"/>
+          <w:rtl w:val="0"/>
+        </w:rPr>
+        <w:t xml:space="preserve">toilets:disposal = flush,pitlatrine,bucket,chemical</w:t>
+      </w:r>
+    </w:p>
+    <w:p>
+      <w:pPr>
+        <w:contextualSpacing w:val="0"/>
+      </w:pPr>
+      <w:r>
+        <w:rPr>
+          <w:rtl w:val="0"/>
+        </w:rPr>
+      </w:r>
+    </w:p>
+    <w:p>
+      <w:pPr>
+        <w:contextualSpacing w:val="0"/>
+      </w:pPr>
+      <w:r>
+        <w:rPr>
+          <w:rtl w:val="0"/>
+        </w:rPr>
+        <w:t xml:space="preserve">Optional:</w:t>
+      </w:r>
+    </w:p>
+    <w:p>
+      <w:pPr>
+        <w:contextualSpacing w:val="0"/>
+      </w:pPr>
+      <w:r>
+        <w:rPr>
+          <w:rtl w:val="0"/>
+        </w:rPr>
+        <w:t xml:space="preserve">access= yes,permissive,customers</w:t>
+      </w:r>
+    </w:p>
+    <w:p>
+      <w:pPr>
+        <w:contextualSpacing w:val="0"/>
+      </w:pPr>
+      <w:r>
+        <w:rPr>
+          <w:rtl w:val="0"/>
+        </w:rPr>
+        <w:t xml:space="preserve">fee=yes,no</w:t>
+      </w:r>
+    </w:p>
+    <w:p>
+      <w:pPr>
+        <w:contextualSpacing w:val="0"/>
+      </w:pPr>
+      <w:r>
+        <w:rPr>
+          <w:rtl w:val="0"/>
+        </w:rPr>
+        <w:t xml:space="preserve">name= name of a toilet</w:t>
+      </w:r>
+    </w:p>
+    <w:p>
+      <w:pPr>
+        <w:contextualSpacing w:val="0"/>
+      </w:pPr>
+      <w:r>
+        <w:rPr>
+          <w:rtl w:val="0"/>
+        </w:rPr>
+        <w:t xml:space="preserve">toilets:num_chambers= # of toilets</w:t>
+      </w:r>
+    </w:p>
+    <w:p>
+      <w:pPr>
+        <w:contextualSpacing w:val="0"/>
+      </w:pPr>
+      <w:r>
+        <w:rPr>
+          <w:rtl w:val="0"/>
+        </w:rPr>
+        <w:t xml:space="preserve">operator = name (for example: Ilala Municipal Council, Tandale Sacco, Friend’s Bar)</w:t>
+      </w:r>
+    </w:p>
+    <w:p>
+      <w:pPr>
+        <w:contextualSpacing w:val="0"/>
+      </w:pPr>
+      <w:r>
+        <w:rPr>
+          <w:rtl w:val="0"/>
+        </w:rPr>
+        <w:t xml:space="preserve">opening_hours= e.g. 08:30-15:45</w:t>
+      </w:r>
+    </w:p>
+    <w:p>
+      <w:pPr>
+        <w:contextualSpacing w:val="0"/>
+      </w:pPr>
+      <w:r>
+        <w:rPr>
+          <w:rtl w:val="0"/>
+        </w:rPr>
+        <w:t xml:space="preserve">wheelchair = yes;no</w:t>
+      </w:r>
+    </w:p>
+    <w:p>
+      <w:pPr>
+        <w:contextualSpacing w:val="0"/>
+      </w:pPr>
+      <w:r>
+        <w:rPr>
+          <w:shd w:fill="eeeeff" w:val="clear"/>
+          <w:rtl w:val="0"/>
+        </w:rPr>
+        <w:t xml:space="preserve">toilets</w:t>
+      </w:r>
+      <w:r>
+        <w:rPr>
+          <w:shd w:fill="eeeeff" w:val="clear"/>
+          <w:rtl w:val="0"/>
+        </w:rPr>
+        <w:t xml:space="preserve">:</w:t>
+      </w:r>
+      <w:r>
+        <w:rPr>
+          <w:shd w:fill="eeeeff" w:val="clear"/>
+          <w:rtl w:val="0"/>
+        </w:rPr>
+        <w:t xml:space="preserve">handwashing</w:t>
+      </w:r>
+      <w:r>
+        <w:rPr>
+          <w:rtl w:val="0"/>
+        </w:rPr>
+        <w:t xml:space="preserve">= yes;no</w:t>
+      </w:r>
+      <w:r>
+        <w:rPr>
+          <w:rtl w:val="0"/>
+        </w:rPr>
+      </w:r>
+    </w:p>
+    <w:p>
+      <w:pPr>
+        <w:pStyle w:val="Heading1"/>
+        <w:contextualSpacing w:val="0"/>
+      </w:pPr>
+      <w:bookmarkStart w:colFirst="0" w:colLast="0" w:name="h.b676wadr2clz" w:id="12"/>
+      <w:bookmarkEnd w:id="12"/>
+      <w:r>
+        <w:rPr>
           <w:rtl w:val="0"/>
         </w:rPr>
         <w:t xml:space="preserve">6.  Solid Waste</w:t>
@@ -2337,36 +2946,364 @@
     </w:p>
     <w:p>
       <w:pPr>
-        <w:contextualSpacing w:val="0"/>
-      </w:pPr>
-      <w:r>
-        <w:rPr>
-          <w:rtl w:val="0"/>
-        </w:rPr>
-      </w:r>
-    </w:p>
-    <w:p>
-      <w:pPr>
-        <w:contextualSpacing w:val="0"/>
-      </w:pPr>
-      <w:r>
-        <w:rPr>
-          <w:rtl w:val="0"/>
-        </w:rPr>
-      </w:r>
-    </w:p>
-    <w:p>
-      <w:pPr>
-        <w:contextualSpacing w:val="0"/>
-      </w:pPr>
-      <w:r>
-        <w:rPr>
-          <w:rFonts w:ascii="Calibri" w:cs="Calibri" w:eastAsia="Calibri" w:hAnsi="Calibri"/>
-          <w:sz w:val="28"/>
-          <w:szCs w:val="28"/>
+        <w:pStyle w:val="Heading1"/>
+        <w:contextualSpacing w:val="0"/>
+      </w:pPr>
+      <w:bookmarkStart w:colFirst="0" w:colLast="0" w:name="h.jan6x7kvkxq4" w:id="13"/>
+      <w:bookmarkEnd w:id="13"/>
+      <w:r>
+        <w:rPr>
           <w:rtl w:val="0"/>
         </w:rPr>
         <w:t xml:space="preserve">7.  Open Areas</w:t>
+      </w:r>
+    </w:p>
+    <w:p>
+      <w:pPr>
+        <w:contextualSpacing w:val="0"/>
+      </w:pPr>
+      <w:r>
+        <w:rPr>
+          <w:rFonts w:ascii="Calibri" w:cs="Calibri" w:eastAsia="Calibri" w:hAnsi="Calibri"/>
+          <w:rtl w:val="0"/>
+        </w:rPr>
+        <w:t xml:space="preserve">(</w:t>
+      </w:r>
+      <w:r>
+        <w:rPr>
+          <w:rFonts w:ascii="Calibri" w:cs="Calibri" w:eastAsia="Calibri" w:hAnsi="Calibri"/>
+          <w:i w:val="1"/>
+          <w:rtl w:val="0"/>
+        </w:rPr>
+        <w:t xml:space="preserve">follow typical tagging methodology, especially the following</w:t>
+      </w:r>
+      <w:r>
+        <w:rPr>
+          <w:rFonts w:ascii="Calibri" w:cs="Calibri" w:eastAsia="Calibri" w:hAnsi="Calibri"/>
+          <w:rtl w:val="0"/>
+        </w:rPr>
+        <w:t xml:space="preserve">)</w:t>
+      </w:r>
+      <w:r>
+        <w:rPr>
+          <w:rtl w:val="0"/>
+        </w:rPr>
+      </w:r>
+    </w:p>
+    <w:p>
+      <w:pPr>
+        <w:pStyle w:val="Heading2"/>
+        <w:contextualSpacing w:val="0"/>
+      </w:pPr>
+      <w:bookmarkStart w:colFirst="0" w:colLast="0" w:name="h.5l21y6impe33" w:id="14"/>
+      <w:bookmarkEnd w:id="14"/>
+      <w:r>
+        <w:rPr>
+          <w:rtl w:val="0"/>
+        </w:rPr>
+        <w:t xml:space="preserve">7.1.  Brownfield</w:t>
+      </w:r>
+    </w:p>
+    <w:p>
+      <w:pPr>
+        <w:contextualSpacing w:val="0"/>
+      </w:pPr>
+      <w:r>
+        <w:rPr>
+          <w:rFonts w:ascii="Calibri" w:cs="Calibri" w:eastAsia="Calibri" w:hAnsi="Calibri"/>
+          <w:sz w:val="22"/>
+          <w:szCs w:val="22"/>
+          <w:rtl w:val="0"/>
+        </w:rPr>
+        <w:t xml:space="preserve">landuse = </w:t>
+      </w:r>
+      <w:r>
+        <w:rPr>
+          <w:rFonts w:ascii="Calibri" w:cs="Calibri" w:eastAsia="Calibri" w:hAnsi="Calibri"/>
+          <w:sz w:val="22"/>
+          <w:szCs w:val="22"/>
+          <w:rtl w:val="0"/>
+        </w:rPr>
+        <w:t xml:space="preserve">brownfield</w:t>
+      </w:r>
+      <w:r>
+        <w:rPr>
+          <w:rFonts w:ascii="Calibri" w:cs="Calibri" w:eastAsia="Calibri" w:hAnsi="Calibri"/>
+          <w:sz w:val="22"/>
+          <w:szCs w:val="22"/>
+          <w:rtl w:val="0"/>
+        </w:rPr>
+        <w:t xml:space="preserve">, greenfield</w:t>
+      </w:r>
+      <w:r>
+        <w:rPr>
+          <w:rFonts w:ascii="Calibri" w:cs="Calibri" w:eastAsia="Calibri" w:hAnsi="Calibri"/>
+          <w:sz w:val="22"/>
+          <w:szCs w:val="22"/>
+          <w:vertAlign w:val="superscript"/>
+        </w:rPr>
+        <w:footnoteReference w:customMarkFollows="0" w:id="0"/>
+      </w:r>
+      <w:r>
+        <w:rPr>
+          <w:rtl w:val="0"/>
+        </w:rPr>
+      </w:r>
+    </w:p>
+    <w:p>
+      <w:pPr>
+        <w:pStyle w:val="Heading2"/>
+        <w:contextualSpacing w:val="0"/>
+      </w:pPr>
+      <w:bookmarkStart w:colFirst="0" w:colLast="0" w:name="h.sp1fo67oy2bl" w:id="15"/>
+      <w:bookmarkEnd w:id="15"/>
+      <w:r>
+        <w:rPr>
+          <w:rtl w:val="0"/>
+        </w:rPr>
+        <w:t xml:space="preserve">7.2.  Cemetery</w:t>
+      </w:r>
+    </w:p>
+    <w:p>
+      <w:pPr>
+        <w:contextualSpacing w:val="0"/>
+      </w:pPr>
+      <w:r>
+        <w:rPr>
+          <w:rFonts w:ascii="Calibri" w:cs="Calibri" w:eastAsia="Calibri" w:hAnsi="Calibri"/>
+          <w:sz w:val="22"/>
+          <w:szCs w:val="22"/>
+          <w:rtl w:val="0"/>
+        </w:rPr>
+        <w:t xml:space="preserve">landuse = cemetery</w:t>
+      </w:r>
+      <w:r>
+        <w:rPr>
+          <w:rtl w:val="0"/>
+        </w:rPr>
+      </w:r>
+    </w:p>
+    <w:p>
+      <w:pPr>
+        <w:pStyle w:val="Heading2"/>
+        <w:contextualSpacing w:val="0"/>
+      </w:pPr>
+      <w:bookmarkStart w:colFirst="0" w:colLast="0" w:name="h.xqecpsy4tel" w:id="16"/>
+      <w:bookmarkEnd w:id="16"/>
+      <w:r>
+        <w:rPr>
+          <w:rtl w:val="0"/>
+        </w:rPr>
+        <w:t xml:space="preserve">7.3.  Grass</w:t>
+      </w:r>
+    </w:p>
+    <w:p>
+      <w:pPr>
+        <w:contextualSpacing w:val="0"/>
+      </w:pPr>
+      <w:r>
+        <w:rPr>
+          <w:rFonts w:ascii="Calibri" w:cs="Calibri" w:eastAsia="Calibri" w:hAnsi="Calibri"/>
+          <w:sz w:val="22"/>
+          <w:szCs w:val="22"/>
+          <w:rtl w:val="0"/>
+        </w:rPr>
+        <w:t xml:space="preserve">landuse = grass</w:t>
+      </w:r>
+    </w:p>
+    <w:p>
+      <w:pPr>
+        <w:pStyle w:val="Heading2"/>
+        <w:contextualSpacing w:val="0"/>
+      </w:pPr>
+      <w:bookmarkStart w:colFirst="0" w:colLast="0" w:name="h.5xkra5m0qm3" w:id="17"/>
+      <w:bookmarkEnd w:id="17"/>
+      <w:r>
+        <w:rPr>
+          <w:rtl w:val="0"/>
+        </w:rPr>
+        <w:t xml:space="preserve">7.4.  Park</w:t>
+      </w:r>
+    </w:p>
+    <w:p>
+      <w:pPr>
+        <w:contextualSpacing w:val="0"/>
+      </w:pPr>
+      <w:r>
+        <w:rPr>
+          <w:rFonts w:ascii="Calibri" w:cs="Calibri" w:eastAsia="Calibri" w:hAnsi="Calibri"/>
+          <w:sz w:val="22"/>
+          <w:szCs w:val="22"/>
+          <w:rtl w:val="0"/>
+        </w:rPr>
+        <w:t xml:space="preserve">leisure = park</w:t>
+      </w:r>
+    </w:p>
+    <w:p>
+      <w:pPr>
+        <w:pStyle w:val="Heading2"/>
+        <w:contextualSpacing w:val="0"/>
+      </w:pPr>
+      <w:bookmarkStart w:colFirst="0" w:colLast="0" w:name="h.ul95lk5f4ozi" w:id="18"/>
+      <w:bookmarkEnd w:id="18"/>
+      <w:r>
+        <w:rPr>
+          <w:rtl w:val="0"/>
+        </w:rPr>
+        <w:t xml:space="preserve">7.5.  Playground</w:t>
+      </w:r>
+    </w:p>
+    <w:p>
+      <w:pPr>
+        <w:contextualSpacing w:val="0"/>
+      </w:pPr>
+      <w:r>
+        <w:rPr>
+          <w:rFonts w:ascii="Calibri" w:cs="Calibri" w:eastAsia="Calibri" w:hAnsi="Calibri"/>
+          <w:sz w:val="22"/>
+          <w:szCs w:val="22"/>
+          <w:rtl w:val="0"/>
+        </w:rPr>
+        <w:t xml:space="preserve">leisure = playground</w:t>
+      </w:r>
+      <w:r>
+        <w:rPr>
+          <w:rtl w:val="0"/>
+        </w:rPr>
+      </w:r>
+    </w:p>
+    <w:p>
+      <w:pPr>
+        <w:pStyle w:val="Heading2"/>
+        <w:contextualSpacing w:val="0"/>
+      </w:pPr>
+      <w:bookmarkStart w:colFirst="0" w:colLast="0" w:name="h.swy9r7rvbnmh" w:id="19"/>
+      <w:bookmarkEnd w:id="19"/>
+      <w:r>
+        <w:rPr>
+          <w:rtl w:val="0"/>
+        </w:rPr>
+        <w:t xml:space="preserve">7.6.  Sports Pitch/Facility</w:t>
+      </w:r>
+    </w:p>
+    <w:p>
+      <w:pPr>
+        <w:contextualSpacing w:val="0"/>
+      </w:pPr>
+      <w:r>
+        <w:rPr>
+          <w:rFonts w:ascii="Calibri" w:cs="Calibri" w:eastAsia="Calibri" w:hAnsi="Calibri"/>
+          <w:sz w:val="22"/>
+          <w:szCs w:val="22"/>
+          <w:rtl w:val="0"/>
+        </w:rPr>
+        <w:t xml:space="preserve">leisure = pitch</w:t>
+      </w:r>
+      <w:r>
+        <w:rPr>
+          <w:rtl w:val="0"/>
+        </w:rPr>
+      </w:r>
+    </w:p>
+    <w:p>
+      <w:pPr>
+        <w:contextualSpacing w:val="0"/>
+      </w:pPr>
+      <w:r>
+        <w:rPr>
+          <w:rFonts w:ascii="Calibri" w:cs="Calibri" w:eastAsia="Calibri" w:hAnsi="Calibri"/>
+          <w:rtl w:val="0"/>
+        </w:rPr>
+        <w:t xml:space="preserve">landuse = recreation_ground</w:t>
+      </w:r>
+    </w:p>
+    <w:p>
+      <w:pPr>
+        <w:pStyle w:val="Heading2"/>
+        <w:contextualSpacing w:val="0"/>
+      </w:pPr>
+      <w:bookmarkStart w:colFirst="0" w:colLast="0" w:name="h.vvkco547ryh5" w:id="20"/>
+      <w:bookmarkEnd w:id="20"/>
+      <w:r>
+        <w:rPr>
+          <w:rtl w:val="0"/>
+        </w:rPr>
+        <w:t xml:space="preserve">7.7.  Water Ponds</w:t>
+      </w:r>
+    </w:p>
+    <w:p>
+      <w:pPr>
+        <w:contextualSpacing w:val="0"/>
+      </w:pPr>
+      <w:r>
+        <w:rPr>
+          <w:rFonts w:ascii="Calibri" w:cs="Calibri" w:eastAsia="Calibri" w:hAnsi="Calibri"/>
+          <w:sz w:val="22"/>
+          <w:szCs w:val="22"/>
+          <w:rtl w:val="0"/>
+        </w:rPr>
+        <w:t xml:space="preserve">natural = water</w:t>
+      </w:r>
+      <w:r>
+        <w:rPr>
+          <w:rtl w:val="0"/>
+        </w:rPr>
+      </w:r>
+    </w:p>
+    <w:p>
+      <w:pPr>
+        <w:pStyle w:val="Heading2"/>
+        <w:contextualSpacing w:val="0"/>
+      </w:pPr>
+      <w:bookmarkStart w:colFirst="0" w:colLast="0" w:name="h.vajv7ipztiqf" w:id="21"/>
+      <w:bookmarkEnd w:id="21"/>
+      <w:r>
+        <w:rPr>
+          <w:rtl w:val="0"/>
+        </w:rPr>
+        <w:t xml:space="preserve">7.8. Wetland/Floodprone Areas</w:t>
+      </w:r>
+    </w:p>
+    <w:p>
+      <w:pPr>
+        <w:contextualSpacing w:val="0"/>
+      </w:pPr>
+      <w:r>
+        <w:rPr>
+          <w:rFonts w:ascii="Calibri" w:cs="Calibri" w:eastAsia="Calibri" w:hAnsi="Calibri"/>
+          <w:sz w:val="22"/>
+          <w:szCs w:val="22"/>
+          <w:rtl w:val="0"/>
+        </w:rPr>
+        <w:t xml:space="preserve">natural = wetland</w:t>
+      </w:r>
+      <w:r>
+        <w:rPr>
+          <w:rFonts w:ascii="Calibri" w:cs="Calibri" w:eastAsia="Calibri" w:hAnsi="Calibri"/>
+          <w:sz w:val="22"/>
+          <w:szCs w:val="22"/>
+          <w:vertAlign w:val="superscript"/>
+        </w:rPr>
+        <w:footnoteReference w:customMarkFollows="0" w:id="1"/>
+      </w:r>
+      <w:r>
+        <w:rPr>
+          <w:rtl w:val="0"/>
+        </w:rPr>
+      </w:r>
+    </w:p>
+    <w:p>
+      <w:pPr>
+        <w:pStyle w:val="Heading1"/>
+        <w:contextualSpacing w:val="0"/>
+      </w:pPr>
+      <w:bookmarkStart w:colFirst="0" w:colLast="0" w:name="h.h14us687s37" w:id="22"/>
+      <w:bookmarkEnd w:id="22"/>
+      <w:r>
+        <w:rPr>
+          <w:rtl w:val="0"/>
+        </w:rPr>
+        <w:t xml:space="preserve">8.  Ward Boundaries</w:t>
       </w:r>
     </w:p>
     <w:p>
@@ -2390,453 +3327,23 @@
           <w:szCs w:val="20"/>
           <w:rtl w:val="0"/>
         </w:rPr>
-        <w:t xml:space="preserve">follow typical tagging methodology, especially the following</w:t>
-      </w:r>
-      <w:r>
-        <w:rPr>
-          <w:rFonts w:ascii="Calibri" w:cs="Calibri" w:eastAsia="Calibri" w:hAnsi="Calibri"/>
-          <w:sz w:val="20"/>
-          <w:szCs w:val="20"/>
-          <w:rtl w:val="0"/>
-        </w:rPr>
-        <w:t xml:space="preserve">)</w:t>
-      </w:r>
-    </w:p>
-    <w:p>
-      <w:pPr>
-        <w:contextualSpacing w:val="0"/>
-      </w:pPr>
-      <w:r>
-        <w:rPr>
-          <w:rtl w:val="0"/>
-        </w:rPr>
-      </w:r>
-    </w:p>
-    <w:p>
-      <w:pPr>
-        <w:contextualSpacing w:val="0"/>
-      </w:pPr>
-      <w:r>
-        <w:rPr>
-          <w:rFonts w:ascii="Calibri" w:cs="Calibri" w:eastAsia="Calibri" w:hAnsi="Calibri"/>
-          <w:sz w:val="22"/>
-          <w:szCs w:val="22"/>
-          <w:rtl w:val="0"/>
-        </w:rPr>
-        <w:t xml:space="preserve">7.1.  Brownfield</w:t>
-      </w:r>
-    </w:p>
-    <w:p>
-      <w:pPr>
-        <w:contextualSpacing w:val="0"/>
-      </w:pPr>
-      <w:r>
-        <w:rPr>
-          <w:rFonts w:ascii="Calibri" w:cs="Calibri" w:eastAsia="Calibri" w:hAnsi="Calibri"/>
-          <w:sz w:val="22"/>
-          <w:szCs w:val="22"/>
-          <w:rtl w:val="0"/>
-        </w:rPr>
-        <w:t xml:space="preserve">landuse = </w:t>
-      </w:r>
-      <w:r>
-        <w:rPr>
-          <w:rFonts w:ascii="Calibri" w:cs="Calibri" w:eastAsia="Calibri" w:hAnsi="Calibri"/>
-          <w:sz w:val="22"/>
-          <w:szCs w:val="22"/>
-          <w:rtl w:val="0"/>
-        </w:rPr>
-        <w:t xml:space="preserve">brownfield</w:t>
-      </w:r>
-      <w:r>
-        <w:rPr>
-          <w:rFonts w:ascii="Calibri" w:cs="Calibri" w:eastAsia="Calibri" w:hAnsi="Calibri"/>
-          <w:sz w:val="22"/>
-          <w:szCs w:val="22"/>
-          <w:rtl w:val="0"/>
-        </w:rPr>
-        <w:t xml:space="preserve">, greenfield</w:t>
-      </w:r>
-      <w:r>
-        <w:rPr>
-          <w:rFonts w:ascii="Calibri" w:cs="Calibri" w:eastAsia="Calibri" w:hAnsi="Calibri"/>
-          <w:sz w:val="22"/>
-          <w:szCs w:val="22"/>
-          <w:vertAlign w:val="superscript"/>
-        </w:rPr>
-        <w:footnoteReference w:customMarkFollows="0" w:id="0"/>
-      </w:r>
-      <w:r>
-        <w:rPr>
-          <w:rtl w:val="0"/>
-        </w:rPr>
-      </w:r>
-    </w:p>
-    <w:p>
-      <w:pPr>
-        <w:contextualSpacing w:val="0"/>
-      </w:pPr>
-      <w:r>
-        <w:rPr>
-          <w:rtl w:val="0"/>
-        </w:rPr>
-      </w:r>
-    </w:p>
-    <w:p>
-      <w:pPr>
-        <w:contextualSpacing w:val="0"/>
-      </w:pPr>
-      <w:r>
-        <w:rPr>
-          <w:rFonts w:ascii="Calibri" w:cs="Calibri" w:eastAsia="Calibri" w:hAnsi="Calibri"/>
-          <w:rtl w:val="0"/>
-        </w:rPr>
-        <w:t xml:space="preserve">7.2.  Cemetery</w:t>
-      </w:r>
-    </w:p>
-    <w:p>
-      <w:pPr>
-        <w:contextualSpacing w:val="0"/>
-      </w:pPr>
-      <w:r>
-        <w:rPr>
-          <w:rFonts w:ascii="Calibri" w:cs="Calibri" w:eastAsia="Calibri" w:hAnsi="Calibri"/>
-          <w:sz w:val="22"/>
-          <w:szCs w:val="22"/>
-          <w:rtl w:val="0"/>
-        </w:rPr>
-        <w:t xml:space="preserve">landuse = cemetery</w:t>
-      </w:r>
-    </w:p>
-    <w:p>
-      <w:pPr>
-        <w:contextualSpacing w:val="0"/>
-      </w:pPr>
-      <w:r>
-        <w:rPr>
-          <w:rtl w:val="0"/>
-        </w:rPr>
-      </w:r>
-    </w:p>
-    <w:p>
-      <w:pPr>
-        <w:contextualSpacing w:val="0"/>
-      </w:pPr>
-      <w:r>
-        <w:rPr>
-          <w:rFonts w:ascii="Calibri" w:cs="Calibri" w:eastAsia="Calibri" w:hAnsi="Calibri"/>
-          <w:rtl w:val="0"/>
-        </w:rPr>
-        <w:t xml:space="preserve">7.3.  Grass</w:t>
-      </w:r>
-    </w:p>
-    <w:p>
-      <w:pPr>
-        <w:contextualSpacing w:val="0"/>
-      </w:pPr>
-      <w:r>
-        <w:rPr>
-          <w:rFonts w:ascii="Calibri" w:cs="Calibri" w:eastAsia="Calibri" w:hAnsi="Calibri"/>
-          <w:sz w:val="22"/>
-          <w:szCs w:val="22"/>
-          <w:rtl w:val="0"/>
-        </w:rPr>
-        <w:t xml:space="preserve">landuse = grass</w:t>
-      </w:r>
-    </w:p>
-    <w:p>
-      <w:pPr>
-        <w:contextualSpacing w:val="0"/>
-      </w:pPr>
-      <w:r>
-        <w:rPr>
-          <w:rtl w:val="0"/>
-        </w:rPr>
-      </w:r>
-    </w:p>
-    <w:p>
-      <w:pPr>
-        <w:contextualSpacing w:val="0"/>
-      </w:pPr>
-      <w:r>
-        <w:rPr>
-          <w:rFonts w:ascii="Calibri" w:cs="Calibri" w:eastAsia="Calibri" w:hAnsi="Calibri"/>
-          <w:rtl w:val="0"/>
-        </w:rPr>
-        <w:t xml:space="preserve">7.4.  Park</w:t>
-      </w:r>
-    </w:p>
-    <w:p>
-      <w:pPr>
-        <w:contextualSpacing w:val="0"/>
-      </w:pPr>
-      <w:r>
-        <w:rPr>
-          <w:rFonts w:ascii="Calibri" w:cs="Calibri" w:eastAsia="Calibri" w:hAnsi="Calibri"/>
-          <w:sz w:val="22"/>
-          <w:szCs w:val="22"/>
-          <w:rtl w:val="0"/>
-        </w:rPr>
-        <w:t xml:space="preserve">leisure = park</w:t>
-      </w:r>
-    </w:p>
-    <w:p>
-      <w:pPr>
-        <w:contextualSpacing w:val="0"/>
-      </w:pPr>
-      <w:r>
-        <w:rPr>
-          <w:rtl w:val="0"/>
-        </w:rPr>
-      </w:r>
-    </w:p>
-    <w:p>
-      <w:pPr>
-        <w:contextualSpacing w:val="0"/>
-      </w:pPr>
-      <w:r>
-        <w:rPr>
-          <w:rFonts w:ascii="Calibri" w:cs="Calibri" w:eastAsia="Calibri" w:hAnsi="Calibri"/>
-          <w:rtl w:val="0"/>
-        </w:rPr>
-        <w:t xml:space="preserve">7.5.  Playground</w:t>
-      </w:r>
-    </w:p>
-    <w:p>
-      <w:pPr>
-        <w:contextualSpacing w:val="0"/>
-      </w:pPr>
-      <w:r>
-        <w:rPr>
-          <w:rFonts w:ascii="Calibri" w:cs="Calibri" w:eastAsia="Calibri" w:hAnsi="Calibri"/>
-          <w:sz w:val="22"/>
-          <w:szCs w:val="22"/>
-          <w:rtl w:val="0"/>
-        </w:rPr>
-        <w:t xml:space="preserve">leisure = playground</w:t>
-      </w:r>
-      <w:r>
-        <w:rPr>
-          <w:rtl w:val="0"/>
-        </w:rPr>
-      </w:r>
-    </w:p>
-    <w:p>
-      <w:pPr>
-        <w:contextualSpacing w:val="0"/>
-      </w:pPr>
-      <w:r>
-        <w:rPr>
-          <w:rtl w:val="0"/>
-        </w:rPr>
-      </w:r>
-    </w:p>
-    <w:p>
-      <w:pPr>
-        <w:contextualSpacing w:val="0"/>
-      </w:pPr>
-      <w:r>
-        <w:rPr>
-          <w:rFonts w:ascii="Calibri" w:cs="Calibri" w:eastAsia="Calibri" w:hAnsi="Calibri"/>
-          <w:rtl w:val="0"/>
-        </w:rPr>
-        <w:t xml:space="preserve">7.6.  </w:t>
-      </w:r>
-      <w:r>
-        <w:rPr>
-          <w:rFonts w:ascii="Calibri" w:cs="Calibri" w:eastAsia="Calibri" w:hAnsi="Calibri"/>
-          <w:rtl w:val="0"/>
-        </w:rPr>
-        <w:t xml:space="preserve">Sports Pitch/Facility</w:t>
-      </w:r>
-    </w:p>
-    <w:p>
-      <w:pPr>
-        <w:contextualSpacing w:val="0"/>
-      </w:pPr>
-      <w:r>
-        <w:rPr>
-          <w:rFonts w:ascii="Calibri" w:cs="Calibri" w:eastAsia="Calibri" w:hAnsi="Calibri"/>
-          <w:sz w:val="22"/>
-          <w:szCs w:val="22"/>
-          <w:rtl w:val="0"/>
-        </w:rPr>
-        <w:t xml:space="preserve">leisure = pitch</w:t>
-      </w:r>
-      <w:r>
-        <w:rPr>
-          <w:rtl w:val="0"/>
-        </w:rPr>
-      </w:r>
-    </w:p>
-    <w:p>
-      <w:pPr>
-        <w:contextualSpacing w:val="0"/>
-      </w:pPr>
-      <w:r>
-        <w:rPr>
-          <w:rFonts w:ascii="Calibri" w:cs="Calibri" w:eastAsia="Calibri" w:hAnsi="Calibri"/>
-          <w:rtl w:val="0"/>
-        </w:rPr>
-        <w:t xml:space="preserve">landuse = recreation_ground</w:t>
-      </w:r>
-    </w:p>
-    <w:p>
-      <w:pPr>
-        <w:contextualSpacing w:val="0"/>
-      </w:pPr>
-      <w:r>
-        <w:rPr>
-          <w:rtl w:val="0"/>
-        </w:rPr>
-      </w:r>
-    </w:p>
-    <w:p>
-      <w:pPr>
-        <w:contextualSpacing w:val="0"/>
-      </w:pPr>
-      <w:r>
-        <w:rPr>
-          <w:rFonts w:ascii="Calibri" w:cs="Calibri" w:eastAsia="Calibri" w:hAnsi="Calibri"/>
-          <w:rtl w:val="0"/>
-        </w:rPr>
-        <w:t xml:space="preserve">7.7.  Water Ponds</w:t>
-      </w:r>
-    </w:p>
-    <w:p>
-      <w:pPr>
-        <w:contextualSpacing w:val="0"/>
-      </w:pPr>
-      <w:r>
-        <w:rPr>
-          <w:rFonts w:ascii="Calibri" w:cs="Calibri" w:eastAsia="Calibri" w:hAnsi="Calibri"/>
-          <w:sz w:val="22"/>
-          <w:szCs w:val="22"/>
-          <w:rtl w:val="0"/>
-        </w:rPr>
-        <w:t xml:space="preserve">natural = water</w:t>
-      </w:r>
-    </w:p>
-    <w:p>
-      <w:pPr>
-        <w:contextualSpacing w:val="0"/>
-      </w:pPr>
-      <w:r>
-        <w:rPr>
-          <w:rtl w:val="0"/>
-        </w:rPr>
-      </w:r>
-    </w:p>
-    <w:p>
-      <w:pPr>
-        <w:contextualSpacing w:val="0"/>
-      </w:pPr>
-      <w:r>
-        <w:rPr>
-          <w:rFonts w:ascii="Calibri" w:cs="Calibri" w:eastAsia="Calibri" w:hAnsi="Calibri"/>
-          <w:rtl w:val="0"/>
-        </w:rPr>
-        <w:t xml:space="preserve">7.8. Wetland/Floodprone Areas</w:t>
-      </w:r>
-    </w:p>
-    <w:p>
-      <w:pPr>
-        <w:contextualSpacing w:val="0"/>
-      </w:pPr>
-      <w:r>
-        <w:rPr>
-          <w:rFonts w:ascii="Calibri" w:cs="Calibri" w:eastAsia="Calibri" w:hAnsi="Calibri"/>
-          <w:sz w:val="22"/>
-          <w:szCs w:val="22"/>
-          <w:rtl w:val="0"/>
-        </w:rPr>
-        <w:t xml:space="preserve">natural = wetland</w:t>
-      </w:r>
-      <w:r>
-        <w:rPr>
-          <w:rFonts w:ascii="Calibri" w:cs="Calibri" w:eastAsia="Calibri" w:hAnsi="Calibri"/>
-          <w:sz w:val="22"/>
-          <w:szCs w:val="22"/>
-          <w:vertAlign w:val="superscript"/>
-        </w:rPr>
-        <w:footnoteReference w:customMarkFollows="0" w:id="1"/>
-      </w:r>
-      <w:r>
-        <w:rPr>
-          <w:rtl w:val="0"/>
-        </w:rPr>
-      </w:r>
-    </w:p>
-    <w:p>
-      <w:pPr>
-        <w:contextualSpacing w:val="0"/>
-      </w:pPr>
-      <w:r>
-        <w:rPr>
-          <w:rtl w:val="0"/>
-        </w:rPr>
-      </w:r>
-    </w:p>
-    <w:p>
-      <w:pPr>
-        <w:contextualSpacing w:val="0"/>
-      </w:pPr>
-      <w:r>
-        <w:rPr>
-          <w:rFonts w:ascii="Calibri" w:cs="Calibri" w:eastAsia="Calibri" w:hAnsi="Calibri"/>
-          <w:sz w:val="28"/>
-          <w:szCs w:val="28"/>
-          <w:rtl w:val="0"/>
-        </w:rPr>
-        <w:t xml:space="preserve">8.  Ward Boundaries</w:t>
-      </w:r>
-      <w:r>
-        <w:rPr>
-          <w:rtl w:val="0"/>
-        </w:rPr>
-      </w:r>
-    </w:p>
-    <w:p>
-      <w:pPr>
-        <w:contextualSpacing w:val="0"/>
-      </w:pPr>
-      <w:r>
-        <w:rPr>
-          <w:rFonts w:ascii="Calibri" w:cs="Calibri" w:eastAsia="Calibri" w:hAnsi="Calibri"/>
-          <w:sz w:val="20"/>
-          <w:szCs w:val="20"/>
-          <w:rtl w:val="0"/>
-        </w:rPr>
-        <w:t xml:space="preserve">(</w:t>
-      </w:r>
-      <w:r>
-        <w:rPr>
-          <w:rFonts w:ascii="Calibri" w:cs="Calibri" w:eastAsia="Calibri" w:hAnsi="Calibri"/>
-          <w:i w:val="1"/>
-          <w:sz w:val="20"/>
-          <w:szCs w:val="20"/>
-          <w:rtl w:val="0"/>
-        </w:rPr>
         <w:t xml:space="preserve">these will be imported, we need to find sub-ward boundaries; ask ward officers to draw the sub-wards!)</w:t>
       </w:r>
-    </w:p>
-    <w:p>
-      <w:pPr>
-        <w:contextualSpacing w:val="0"/>
-      </w:pPr>
-      <w:r>
-        <w:rPr>
-          <w:rtl w:val="0"/>
-        </w:rPr>
-      </w:r>
-    </w:p>
-    <w:p>
-      <w:pPr>
-        <w:contextualSpacing w:val="0"/>
-      </w:pPr>
-      <w:r>
-        <w:rPr>
-          <w:rFonts w:ascii="Calibri" w:cs="Calibri" w:eastAsia="Calibri" w:hAnsi="Calibri"/>
+      <w:r>
+        <w:rPr>
+          <w:rtl w:val="0"/>
+        </w:rPr>
+      </w:r>
+    </w:p>
+    <w:p>
+      <w:pPr>
+        <w:contextualSpacing w:val="0"/>
+      </w:pPr>
+      <w:r>
+        <w:rPr>
+          <w:rFonts w:ascii="Calibri" w:cs="Calibri" w:eastAsia="Calibri" w:hAnsi="Calibri"/>
+          <w:sz w:val="22"/>
+          <w:szCs w:val="22"/>
           <w:rtl w:val="0"/>
         </w:rPr>
         <w:t xml:space="preserve">admin_level=9</w:t>
@@ -2849,6 +3356,8 @@
       <w:r>
         <w:rPr>
           <w:rFonts w:ascii="Calibri" w:cs="Calibri" w:eastAsia="Calibri" w:hAnsi="Calibri"/>
+          <w:sz w:val="22"/>
+          <w:szCs w:val="22"/>
           <w:rtl w:val="0"/>
         </w:rPr>
         <w:t xml:space="preserve">boundary=administrative</w:t>
@@ -2861,6 +3370,8 @@
       <w:r>
         <w:rPr>
           <w:rFonts w:ascii="Calibri" w:cs="Calibri" w:eastAsia="Calibri" w:hAnsi="Calibri"/>
+          <w:sz w:val="22"/>
+          <w:szCs w:val="22"/>
           <w:rtl w:val="0"/>
         </w:rPr>
         <w:t xml:space="preserve">name=&lt;ward name&gt;</w:t>
@@ -2873,6 +3384,8 @@
       <w:r>
         <w:rPr>
           <w:rFonts w:ascii="Calibri" w:cs="Calibri" w:eastAsia="Calibri" w:hAnsi="Calibri"/>
+          <w:sz w:val="22"/>
+          <w:szCs w:val="22"/>
           <w:rtl w:val="0"/>
         </w:rPr>
         <w:t xml:space="preserve">place=ward</w:t>
@@ -2880,23 +3393,13 @@
     </w:p>
     <w:p>
       <w:pPr>
-        <w:contextualSpacing w:val="0"/>
-      </w:pPr>
-      <w:r>
-        <w:rPr>
-          <w:rtl w:val="0"/>
-        </w:rPr>
-      </w:r>
-    </w:p>
-    <w:p>
-      <w:pPr>
-        <w:contextualSpacing w:val="0"/>
-      </w:pPr>
-      <w:r>
-        <w:rPr>
-          <w:rFonts w:ascii="Calibri" w:cs="Calibri" w:eastAsia="Calibri" w:hAnsi="Calibri"/>
-          <w:sz w:val="28"/>
-          <w:szCs w:val="28"/>
+        <w:pStyle w:val="Heading1"/>
+        <w:contextualSpacing w:val="0"/>
+      </w:pPr>
+      <w:bookmarkStart w:colFirst="0" w:colLast="0" w:name="h.ey8lymd68hih" w:id="23"/>
+      <w:bookmarkEnd w:id="23"/>
+      <w:r>
+        <w:rPr>
           <w:rtl w:val="0"/>
         </w:rPr>
         <w:t xml:space="preserve">9.  Sub ward Boundaries</w:t>
@@ -2914,6 +3417,8 @@
       <w:r>
         <w:rPr>
           <w:rFonts w:ascii="Calibri" w:cs="Calibri" w:eastAsia="Calibri" w:hAnsi="Calibri"/>
+          <w:sz w:val="22"/>
+          <w:szCs w:val="22"/>
           <w:rtl w:val="0"/>
         </w:rPr>
         <w:t xml:space="preserve">admin_level=10</w:t>
@@ -2926,6 +3431,8 @@
       <w:r>
         <w:rPr>
           <w:rFonts w:ascii="Calibri" w:cs="Calibri" w:eastAsia="Calibri" w:hAnsi="Calibri"/>
+          <w:sz w:val="22"/>
+          <w:szCs w:val="22"/>
           <w:rtl w:val="0"/>
         </w:rPr>
         <w:t xml:space="preserve">boundary=administrative</w:t>
@@ -2938,6 +3445,8 @@
       <w:r>
         <w:rPr>
           <w:rFonts w:ascii="Calibri" w:cs="Calibri" w:eastAsia="Calibri" w:hAnsi="Calibri"/>
+          <w:sz w:val="22"/>
+          <w:szCs w:val="22"/>
           <w:rtl w:val="0"/>
         </w:rPr>
         <w:t xml:space="preserve">is_in=&lt;ward name&gt;</w:t>
@@ -2955,6 +3464,8 @@
       <w:r>
         <w:rPr>
           <w:rFonts w:ascii="Calibri" w:cs="Calibri" w:eastAsia="Calibri" w:hAnsi="Calibri"/>
+          <w:sz w:val="22"/>
+          <w:szCs w:val="22"/>
           <w:rtl w:val="0"/>
         </w:rPr>
         <w:t xml:space="preserve">name=&lt;subward name&gt;</w:t>
@@ -2967,6 +3478,8 @@
       <w:r>
         <w:rPr>
           <w:rFonts w:ascii="Calibri" w:cs="Calibri" w:eastAsia="Calibri" w:hAnsi="Calibri"/>
+          <w:sz w:val="22"/>
+          <w:szCs w:val="22"/>
           <w:rtl w:val="0"/>
         </w:rPr>
         <w:t xml:space="preserve">place=subward</w:t>
@@ -3007,6 +3520,43 @@
       <w:r>
         <w:rPr>
           <w:rFonts w:ascii="Calibri" w:cs="Calibri" w:eastAsia="Calibri" w:hAnsi="Calibri"/>
+          <w:rtl w:val="0"/>
+        </w:rPr>
+        <w:t xml:space="preserve"> </w:t>
+      </w:r>
+    </w:p>
+    <w:p>
+      <w:pPr>
+        <w:contextualSpacing w:val="0"/>
+      </w:pPr>
+      <w:r>
+        <w:rPr>
+          <w:rtl w:val="0"/>
+        </w:rPr>
+      </w:r>
+    </w:p>
+    <w:p>
+      <w:pPr>
+        <w:contextualSpacing w:val="0"/>
+      </w:pPr>
+      <w:r>
+        <w:rPr>
+          <w:rtl w:val="0"/>
+        </w:rPr>
+        <w:t xml:space="preserve">To create OpenMapKit forms: </w:t>
+      </w:r>
+      <w:hyperlink r:id="rId7">
+        <w:r>
+          <w:rPr>
+            <w:color w:val="1155cc"/>
+            <w:u w:val="single"/>
+            <w:rtl w:val="0"/>
+          </w:rPr>
+          <w:t xml:space="preserve">http://opendatakit.org/xiframe</w:t>
+        </w:r>
+      </w:hyperlink>
+      <w:r>
+        <w:rPr>
           <w:rtl w:val="0"/>
         </w:rPr>
         <w:t xml:space="preserve"> </w:t>
@@ -3044,14 +3594,25 @@
           <w:szCs w:val="20"/>
           <w:rtl w:val="0"/>
         </w:rPr>
-        <w:t xml:space="preserve"> Brownfield is a piece of land that has been previously built up and then cleared (</w:t>
-      </w:r>
-      <w:r>
-        <w:rPr>
+        <w:t xml:space="preserve"> </w:t>
+      </w:r>
+      <w:r>
+        <w:rPr>
+          <w:rFonts w:ascii="Calibri" w:cs="Calibri" w:eastAsia="Calibri" w:hAnsi="Calibri"/>
+          <w:b w:val="0"/>
           <w:sz w:val="20"/>
           <w:szCs w:val="20"/>
           <w:rtl w:val="0"/>
         </w:rPr>
+        <w:t xml:space="preserve">Brownfield is a piece of land that has been previously built up and then cleared (</w:t>
+      </w:r>
+      <w:r>
+        <w:rPr>
+          <w:rFonts w:ascii="Calibri" w:cs="Calibri" w:eastAsia="Calibri" w:hAnsi="Calibri"/>
+          <w:sz w:val="20"/>
+          <w:szCs w:val="20"/>
+          <w:rtl w:val="0"/>
+        </w:rPr>
         <w:t xml:space="preserve">a good example is the large field in Ndugumbi where they have been launching the drones).  On the other hand, greenfield describes undeveloped land scheduled for development.</w:t>
       </w:r>
     </w:p>
@@ -3070,6 +3631,7 @@
       </w:r>
       <w:r>
         <w:rPr>
+          <w:rFonts w:ascii="Calibri" w:cs="Calibri" w:eastAsia="Calibri" w:hAnsi="Calibri"/>
           <w:sz w:val="20"/>
           <w:szCs w:val="20"/>
           <w:rtl w:val="0"/>
@@ -3090,7 +3652,7 @@
   <w:docDefaults>
     <w:rPrDefault>
       <w:rPr>
-        <w:rFonts w:ascii="Cambria" w:cs="Cambria" w:eastAsia="Cambria" w:hAnsi="Cambria"/>
+        <w:rFonts w:ascii="Calibri" w:cs="Calibri" w:eastAsia="Calibri" w:hAnsi="Calibri"/>
         <w:b w:val="0"/>
         <w:i w:val="0"/>
         <w:smallCaps w:val="0"/>
@@ -3107,7 +3669,7 @@
         <w:keepNext w:val="0"/>
         <w:keepLines w:val="0"/>
         <w:widowControl w:val="1"/>
-        <w:spacing w:after="0" w:before="0" w:line="240" w:lineRule="auto"/>
+        <w:spacing w:after="120" w:before="0" w:line="276" w:lineRule="auto"/>
         <w:ind w:left="0" w:right="0" w:firstLine="0"/>
         <w:jc w:val="left"/>
       </w:pPr>
@@ -3126,13 +3688,12 @@
     <w:pPr>
       <w:keepNext w:val="1"/>
       <w:keepLines w:val="1"/>
-      <w:spacing w:after="120" w:before="480" w:lineRule="auto"/>
+      <w:spacing w:after="120" w:before="480" w:line="360" w:lineRule="auto"/>
       <w:contextualSpacing w:val="1"/>
     </w:pPr>
     <w:rPr>
-      <w:b w:val="1"/>
-      <w:sz w:val="48"/>
-      <w:szCs w:val="48"/>
+      <w:sz w:val="36"/>
+      <w:szCs w:val="36"/>
     </w:rPr>
   </w:style>
   <w:style w:type="paragraph" w:styleId="Heading2">
@@ -3142,13 +3703,12 @@
     <w:pPr>
       <w:keepNext w:val="1"/>
       <w:keepLines w:val="1"/>
-      <w:spacing w:after="80" w:before="360" w:lineRule="auto"/>
+      <w:spacing w:after="80" w:before="360" w:line="360" w:lineRule="auto"/>
       <w:contextualSpacing w:val="1"/>
     </w:pPr>
     <w:rPr>
-      <w:b w:val="1"/>
-      <w:sz w:val="36"/>
-      <w:szCs w:val="36"/>
+      <w:sz w:val="28"/>
+      <w:szCs w:val="28"/>
     </w:rPr>
   </w:style>
   <w:style w:type="paragraph" w:styleId="Heading3">
@@ -3158,11 +3718,11 @@
     <w:pPr>
       <w:keepNext w:val="1"/>
       <w:keepLines w:val="1"/>
-      <w:spacing w:after="80" w:before="280" w:lineRule="auto"/>
+      <w:spacing w:after="80" w:before="280" w:line="360" w:lineRule="auto"/>
       <w:contextualSpacing w:val="1"/>
     </w:pPr>
     <w:rPr>
-      <w:b w:val="1"/>
+      <w:i w:val="1"/>
       <w:sz w:val="28"/>
       <w:szCs w:val="28"/>
     </w:rPr>
@@ -3178,9 +3738,10 @@
       <w:contextualSpacing w:val="1"/>
     </w:pPr>
     <w:rPr>
-      <w:b w:val="1"/>
-      <w:sz w:val="24"/>
-      <w:szCs w:val="24"/>
+      <w:i w:val="1"/>
+      <w:color w:val="666666"/>
+      <w:sz w:val="22"/>
+      <w:szCs w:val="22"/>
     </w:rPr>
   </w:style>
   <w:style w:type="paragraph" w:styleId="Heading5">
@@ -3194,7 +3755,8 @@
       <w:contextualSpacing w:val="1"/>
     </w:pPr>
     <w:rPr>
-      <w:b w:val="1"/>
+      <w:i w:val="1"/>
+      <w:color w:val="666666"/>
       <w:sz w:val="22"/>
       <w:szCs w:val="22"/>
     </w:rPr>
@@ -3210,7 +3772,8 @@
       <w:contextualSpacing w:val="1"/>
     </w:pPr>
     <w:rPr>
-      <w:b w:val="1"/>
+      <w:i w:val="1"/>
+      <w:color w:val="666666"/>
       <w:sz w:val="20"/>
       <w:szCs w:val="20"/>
     </w:rPr>

</xml_diff>